<commit_message>
Add reporting on any day of week; reports must be filed on the day they are due
</commit_message>
<xml_diff>
--- a/instructions/arps_for_office_elders.docx
+++ b/instructions/arps_for_office_elders.docx
@@ -4,7 +4,13 @@
   <w:body>
     <w:p>
       <w:r>
-        <w:t>How do I into ARPS?</w:t>
+        <w:t xml:space="preserve">How do I </w:t>
+      </w:r>
+      <w:r>
+        <w:t>enter</w:t>
+      </w:r>
+      <w:r>
+        <w:t xml:space="preserve"> ARPS?</w:t>
       </w:r>
     </w:p>
     <w:p>
@@ -69,7 +75,15 @@
         <w:rPr>
           <w:rFonts w:ascii="Courier New" w:hAnsi="Courier New" w:cs="Courier New"/>
         </w:rPr>
-        <w:t>OK</w:t>
+        <w:t>O</w:t>
+      </w:r>
+      <w:bookmarkStart w:id="0" w:name="_GoBack"/>
+      <w:bookmarkEnd w:id="0"/>
+      <w:r>
+        <w:rPr>
+          <w:rFonts w:ascii="Courier New" w:hAnsi="Courier New" w:cs="Courier New"/>
+        </w:rPr>
+        <w:t>K</w:t>
       </w:r>
       <w:r>
         <w:t>, u</w:t>
@@ -308,9 +322,6 @@
           <w:ilvl w:val="0"/>
           <w:numId w:val="5"/>
         </w:numPr>
-        <w:rPr>
-          <w:rFonts w:hint="eastAsia"/>
-        </w:rPr>
       </w:pPr>
       <w:r>
         <w:t xml:space="preserve">Oy </w:t>
@@ -382,15 +393,7 @@
         <w:t>What should I do when transfers happen and companionships change?</w:t>
       </w:r>
     </w:p>
-    <w:p>
-      <w:pPr>
-        <w:rPr>
-          <w:rFonts w:hint="eastAsia"/>
-        </w:rPr>
-      </w:pPr>
-      <w:bookmarkStart w:id="0" w:name="_GoBack"/>
-      <w:bookmarkEnd w:id="0"/>
-    </w:p>
+    <w:p/>
     <w:sectPr>
       <w:pgSz w:w="12240" w:h="15840"/>
       <w:pgMar w:top="1440" w:right="1440" w:bottom="1440" w:left="1440" w:header="720" w:footer="720" w:gutter="0"/>

</xml_diff>